<commit_message>
Task report in docx.
</commit_message>
<xml_diff>
--- a/lib/htmltoword/templates/custom.docx
+++ b/lib/htmltoword/templates/custom.docx
@@ -27,7 +27,7 @@
         <w:rPr>
           <w:lang w:val="sv-SE"/>
         </w:rPr>
-        <w:t>Ärende: eamiacqsyk</w:t>
+        <w:t xml:space="preserve">Ärende: </w:t>
       </w:r>
     </w:p>
     <w:p>
@@ -50,16 +50,21 @@
         <w:tblLook w:val="0600" w:firstRow="0" w:lastRow="0" w:firstColumn="0" w:lastColumn="0" w:noHBand="1" w:noVBand="1"/>
       </w:tblPr>
       <w:tblGrid>
-        <w:gridCol w:w="2367"/>
-        <w:gridCol w:w="4486"/>
-        <w:gridCol w:w="2723"/>
+        <w:gridCol w:w="2849"/>
+        <w:gridCol w:w="5197"/>
+        <w:gridCol w:w="1530"/>
       </w:tblGrid>
       <w:tr>
         <w:tc>
           <w:tcPr>
-            <w:tcW w:w="227" w:type="dxa"/>
+            <w:tcW w:w="2849" w:type="dxa"/>
           </w:tcPr>
           <w:p>
+            <w:pPr>
+              <w:rPr>
+                <w:b/>
+              </w:rPr>
+            </w:pPr>
             <w:r>
               <w:rPr>
                 <w:b/>
@@ -70,9 +75,14 @@
         </w:tc>
         <w:tc>
           <w:tcPr>
-            <w:tcW w:w="227" w:type="dxa"/>
+            <w:tcW w:w="5197" w:type="dxa"/>
           </w:tcPr>
           <w:p>
+            <w:pPr>
+              <w:rPr>
+                <w:b/>
+              </w:rPr>
+            </w:pPr>
             <w:r>
               <w:rPr>
                 <w:b/>
@@ -83,9 +93,14 @@
         </w:tc>
         <w:tc>
           <w:tcPr>
-            <w:tcW w:w="227" w:type="dxa"/>
+            <w:tcW w:w="1530" w:type="dxa"/>
           </w:tcPr>
           <w:p>
+            <w:pPr>
+              <w:rPr>
+                <w:b/>
+              </w:rPr>
+            </w:pPr>
             <w:r>
               <w:rPr>
                 <w:b/>
@@ -98,261 +113,192 @@
       <w:tr>
         <w:tc>
           <w:tcPr>
-            <w:tcW w:w="227" w:type="dxa"/>
+            <w:tcW w:w="2849" w:type="dxa"/>
+          </w:tcPr>
+          <w:p/>
+        </w:tc>
+        <w:tc>
+          <w:tcPr>
+            <w:tcW w:w="5197" w:type="dxa"/>
+          </w:tcPr>
+          <w:p/>
+        </w:tc>
+        <w:tc>
+          <w:tcPr>
+            <w:tcW w:w="1530" w:type="dxa"/>
           </w:tcPr>
           <w:p>
-            <w:r>
-              <w:t>2016-04-28</w:t>
-            </w:r>
-          </w:p>
-        </w:tc>
-        <w:tc>
-          <w:tcPr>
-            <w:tcW w:w="227" w:type="dxa"/>
-          </w:tcPr>
-          <w:p>
-            <w:r>
-              <w:t>Assumenda totam sunt enim vel at quis quia aut officiis sit et qui consequatur est rem quia et sit numquam quia ut qui dolorem iste qui est.</w:t>
-            </w:r>
-          </w:p>
-        </w:tc>
-        <w:tc>
-          <w:tcPr>
-            <w:tcW w:w="227" w:type="dxa"/>
-          </w:tcPr>
-          <w:p>
-            <w:r>
-              <w:t>7.0</w:t>
-            </w:r>
+            <w:pPr>
+              <w:jc w:val="right"/>
+            </w:pPr>
           </w:p>
         </w:tc>
       </w:tr>
       <w:tr>
         <w:tc>
           <w:tcPr>
-            <w:tcW w:w="227" w:type="dxa"/>
+            <w:tcW w:w="2849" w:type="dxa"/>
+          </w:tcPr>
+          <w:p/>
+        </w:tc>
+        <w:tc>
+          <w:tcPr>
+            <w:tcW w:w="5197" w:type="dxa"/>
+          </w:tcPr>
+          <w:p/>
+        </w:tc>
+        <w:tc>
+          <w:tcPr>
+            <w:tcW w:w="1530" w:type="dxa"/>
           </w:tcPr>
           <w:p>
-            <w:r>
-              <w:t>2016-04-29</w:t>
-            </w:r>
-          </w:p>
-        </w:tc>
-        <w:tc>
-          <w:tcPr>
-            <w:tcW w:w="227" w:type="dxa"/>
-          </w:tcPr>
-          <w:p>
-            <w:r>
-              <w:t>Tempora consequuntur amet cupiditate omnis illo numquam dolor sequi culpa aperiam molestiae libero eos accusamus facilis eius ipsum facere nostrum.</w:t>
-            </w:r>
-          </w:p>
-        </w:tc>
-        <w:tc>
-          <w:tcPr>
-            <w:tcW w:w="227" w:type="dxa"/>
-          </w:tcPr>
-          <w:p>
-            <w:r>
-              <w:t>6.0</w:t>
-            </w:r>
+            <w:pPr>
+              <w:jc w:val="right"/>
+            </w:pPr>
           </w:p>
         </w:tc>
       </w:tr>
       <w:tr>
         <w:tc>
           <w:tcPr>
-            <w:tcW w:w="227" w:type="dxa"/>
+            <w:tcW w:w="2849" w:type="dxa"/>
+          </w:tcPr>
+          <w:p/>
+        </w:tc>
+        <w:tc>
+          <w:tcPr>
+            <w:tcW w:w="5197" w:type="dxa"/>
+          </w:tcPr>
+          <w:p/>
+        </w:tc>
+        <w:tc>
+          <w:tcPr>
+            <w:tcW w:w="1530" w:type="dxa"/>
           </w:tcPr>
           <w:p>
-            <w:r>
-              <w:t>2016-04-27</w:t>
-            </w:r>
-          </w:p>
-        </w:tc>
-        <w:tc>
-          <w:tcPr>
-            <w:tcW w:w="227" w:type="dxa"/>
-          </w:tcPr>
-          <w:p>
-            <w:r>
-              <w:t>Molestiae aliquam tenetur corporis laboriosam odio minima quae vitae deleniti reprehenderit aut et.</w:t>
-            </w:r>
-          </w:p>
-        </w:tc>
-        <w:tc>
-          <w:tcPr>
-            <w:tcW w:w="227" w:type="dxa"/>
-          </w:tcPr>
-          <w:p>
-            <w:r>
-              <w:t>8.0</w:t>
-            </w:r>
+            <w:pPr>
+              <w:jc w:val="right"/>
+            </w:pPr>
           </w:p>
         </w:tc>
       </w:tr>
       <w:tr>
         <w:tc>
           <w:tcPr>
-            <w:tcW w:w="227" w:type="dxa"/>
+            <w:tcW w:w="2849" w:type="dxa"/>
+          </w:tcPr>
+          <w:p/>
+        </w:tc>
+        <w:tc>
+          <w:tcPr>
+            <w:tcW w:w="5197" w:type="dxa"/>
+          </w:tcPr>
+          <w:p/>
+        </w:tc>
+        <w:tc>
+          <w:tcPr>
+            <w:tcW w:w="1530" w:type="dxa"/>
           </w:tcPr>
           <w:p>
-            <w:r>
-              <w:t>2016-04-29</w:t>
-            </w:r>
-          </w:p>
-        </w:tc>
-        <w:tc>
-          <w:tcPr>
-            <w:tcW w:w="227" w:type="dxa"/>
-          </w:tcPr>
-          <w:p>
-            <w:r>
-              <w:t>Exercitationem maxime quidem voluptatem est consequatur dolorum quisquam et quia consectetur quis aut labore laborum et aliquam enim esse occaecati quod quia in velit omnis eos.</w:t>
-            </w:r>
-          </w:p>
-        </w:tc>
-        <w:tc>
-          <w:tcPr>
-            <w:tcW w:w="227" w:type="dxa"/>
-          </w:tcPr>
-          <w:p>
-            <w:r>
-              <w:t>3.0</w:t>
-            </w:r>
+            <w:pPr>
+              <w:jc w:val="right"/>
+            </w:pPr>
           </w:p>
         </w:tc>
       </w:tr>
       <w:tr>
         <w:tc>
           <w:tcPr>
-            <w:tcW w:w="227" w:type="dxa"/>
+            <w:tcW w:w="2849" w:type="dxa"/>
+          </w:tcPr>
+          <w:p/>
+        </w:tc>
+        <w:tc>
+          <w:tcPr>
+            <w:tcW w:w="5197" w:type="dxa"/>
+          </w:tcPr>
+          <w:p/>
+        </w:tc>
+        <w:tc>
+          <w:tcPr>
+            <w:tcW w:w="1530" w:type="dxa"/>
           </w:tcPr>
           <w:p>
-            <w:r>
-              <w:t>2016-04-27</w:t>
-            </w:r>
-          </w:p>
-        </w:tc>
-        <w:tc>
-          <w:tcPr>
-            <w:tcW w:w="227" w:type="dxa"/>
-          </w:tcPr>
-          <w:p>
-            <w:r>
-              <w:t>Minima alias sit maiores quaerat ipsum atque est aperiam sit qui cum deleniti enim et ratione et fuga accusantium doloremque quisquam ad facilis voluptatem.</w:t>
-            </w:r>
-          </w:p>
-        </w:tc>
-        <w:tc>
-          <w:tcPr>
-            <w:tcW w:w="227" w:type="dxa"/>
-          </w:tcPr>
-          <w:p>
-            <w:r>
-              <w:t>3.0</w:t>
-            </w:r>
+            <w:pPr>
+              <w:jc w:val="right"/>
+            </w:pPr>
           </w:p>
         </w:tc>
       </w:tr>
       <w:tr>
         <w:tc>
           <w:tcPr>
-            <w:tcW w:w="227" w:type="dxa"/>
+            <w:tcW w:w="2849" w:type="dxa"/>
+          </w:tcPr>
+          <w:p/>
+        </w:tc>
+        <w:tc>
+          <w:tcPr>
+            <w:tcW w:w="5197" w:type="dxa"/>
+          </w:tcPr>
+          <w:p/>
+        </w:tc>
+        <w:tc>
+          <w:tcPr>
+            <w:tcW w:w="1530" w:type="dxa"/>
           </w:tcPr>
           <w:p>
-            <w:r>
-              <w:t>2016-04-28</w:t>
-            </w:r>
-          </w:p>
-        </w:tc>
-        <w:tc>
-          <w:tcPr>
-            <w:tcW w:w="227" w:type="dxa"/>
-          </w:tcPr>
-          <w:p>
-            <w:r>
-              <w:t>Accusantium qui quos cumque quia quo labore sit qui placeat et ipsa nostrum quod ut deserunt aliquid sint voluptas voluptas explicabo est ipsam similique.</w:t>
-            </w:r>
-          </w:p>
-        </w:tc>
-        <w:tc>
-          <w:tcPr>
-            <w:tcW w:w="227" w:type="dxa"/>
-          </w:tcPr>
-          <w:p>
-            <w:r>
-              <w:t>1.0</w:t>
-            </w:r>
+            <w:pPr>
+              <w:jc w:val="right"/>
+            </w:pPr>
           </w:p>
         </w:tc>
       </w:tr>
       <w:tr>
         <w:tc>
           <w:tcPr>
-            <w:tcW w:w="227" w:type="dxa"/>
+            <w:tcW w:w="2849" w:type="dxa"/>
+          </w:tcPr>
+          <w:p/>
+        </w:tc>
+        <w:tc>
+          <w:tcPr>
+            <w:tcW w:w="5197" w:type="dxa"/>
+          </w:tcPr>
+          <w:p/>
+        </w:tc>
+        <w:tc>
+          <w:tcPr>
+            <w:tcW w:w="1530" w:type="dxa"/>
           </w:tcPr>
           <w:p>
-            <w:r>
-              <w:t>2016-04-28</w:t>
-            </w:r>
-          </w:p>
-        </w:tc>
-        <w:tc>
-          <w:tcPr>
-            <w:tcW w:w="227" w:type="dxa"/>
-          </w:tcPr>
-          <w:p>
-            <w:r>
-              <w:t>Eum fugiat illum ullam ut vel veniam dolorem sunt voluptatem totam labore temporibus qui nobis nisi quod nihil aspernatur ut corrupti iusto blanditiis eligendi aut excepturi.</w:t>
-            </w:r>
-          </w:p>
-        </w:tc>
-        <w:tc>
-          <w:tcPr>
-            <w:tcW w:w="227" w:type="dxa"/>
-          </w:tcPr>
-          <w:p>
-            <w:r>
-              <w:t>2.0</w:t>
-            </w:r>
+            <w:pPr>
+              <w:jc w:val="right"/>
+            </w:pPr>
           </w:p>
         </w:tc>
       </w:tr>
       <w:tr>
         <w:tc>
           <w:tcPr>
-            <w:tcW w:w="227" w:type="dxa"/>
+            <w:tcW w:w="2849" w:type="dxa"/>
+          </w:tcPr>
+          <w:p/>
+        </w:tc>
+        <w:tc>
+          <w:tcPr>
+            <w:tcW w:w="5197" w:type="dxa"/>
+          </w:tcPr>
+          <w:p/>
+        </w:tc>
+        <w:tc>
+          <w:tcPr>
+            <w:tcW w:w="1530" w:type="dxa"/>
           </w:tcPr>
           <w:p>
-            <w:r>
-              <w:t>2016-04-28</w:t>
-            </w:r>
-          </w:p>
-        </w:tc>
-        <w:tc>
-          <w:tcPr>
-            <w:tcW w:w="227" w:type="dxa"/>
-          </w:tcPr>
-          <w:p>
-            <w:r>
-              <w:t xml:space="preserve">Beatae aut nihil odit atque ducimus dolores </w:t>
-            </w:r>
-            <w:r>
-              <w:lastRenderedPageBreak/>
-              <w:t>quia consequatur corporis et.</w:t>
-            </w:r>
-          </w:p>
-        </w:tc>
-        <w:tc>
-          <w:tcPr>
-            <w:tcW w:w="227" w:type="dxa"/>
-          </w:tcPr>
-          <w:p>
-            <w:r>
-              <w:lastRenderedPageBreak/>
-              <w:t>3.0</w:t>
-            </w:r>
+            <w:pPr>
+              <w:jc w:val="right"/>
+            </w:pPr>
           </w:p>
         </w:tc>
       </w:tr>
@@ -871,8 +817,11 @@
   <w:style w:type="paragraph" w:default="1" w:styleId="Normal">
     <w:name w:val="Normal"/>
     <w:qFormat/>
-    <w:rsid w:val="00666F95"/>
+    <w:rsid w:val="00AF2F1B"/>
     <w:pPr>
+      <w:tabs>
+        <w:tab w:val="left" w:pos="5103"/>
+      </w:tabs>
       <w:overflowPunct w:val="0"/>
       <w:autoSpaceDE w:val="0"/>
       <w:autoSpaceDN w:val="0"/>
@@ -880,8 +829,9 @@
       <w:spacing w:before="120" w:after="120"/>
     </w:pPr>
     <w:rPr>
-      <w:rFonts w:ascii="Calibri" w:eastAsia="Times New Roman" w:hAnsi="Calibri" w:cs="Times New Roman"/>
-      <w:szCs w:val="20"/>
+      <w:rFonts w:ascii="Palatino Linotype" w:eastAsia="Times New Roman" w:hAnsi="Palatino Linotype" w:cs="Times New Roman"/>
+      <w:sz w:val="22"/>
+      <w:szCs w:val="22"/>
     </w:rPr>
   </w:style>
   <w:style w:type="paragraph" w:styleId="Rubrik1">

</xml_diff>